<commit_message>
meeting agendas up to date + p[rocess report pdf
</commit_message>
<xml_diff>
--- a/Documentation/Meeting agendas and details.docx
+++ b/Documentation/Meeting agendas and details.docx
@@ -1,6 +1,6 @@
 
 <file path=word/document.xml><?xml version="1.0" encoding="utf-8"?>
-<w:document xmlns:wpc="http://schemas.microsoft.com/office/word/2010/wordprocessingCanvas" xmlns:cx="http://schemas.microsoft.com/office/drawing/2014/chartex" xmlns:cx1="http://schemas.microsoft.com/office/drawing/2015/9/8/chartex" xmlns:cx2="http://schemas.microsoft.com/office/drawing/2015/10/21/chartex" xmlns:cx3="http://schemas.microsoft.com/office/drawing/2016/5/9/chartex" xmlns:cx4="http://schemas.microsoft.com/office/drawing/2016/5/10/chartex" xmlns:cx5="http://schemas.microsoft.com/office/drawing/2016/5/11/chartex" xmlns:cx6="http://schemas.microsoft.com/office/drawing/2016/5/12/chartex" xmlns:cx7="http://schemas.microsoft.com/office/drawing/2016/5/13/chartex" xmlns:cx8="http://schemas.microsoft.com/office/drawing/2016/5/14/chartex" xmlns:mc="http://schemas.openxmlformats.org/markup-compatibility/2006" xmlns:aink="http://schemas.microsoft.com/office/drawing/2016/ink" xmlns:am3d="http://schemas.microsoft.com/office/drawing/2017/model3d" xmlns:o="urn:schemas-microsoft-com:office:office" xmlns:oel="http://schemas.microsoft.com/office/2019/extlst" xmlns:r="http://schemas.openxmlformats.org/officeDocument/2006/relationships" xmlns:m="http://schemas.openxmlformats.org/officeDocument/2006/math" xmlns:v="urn:schemas-microsoft-com:vml" xmlns:wp14="http://schemas.microsoft.com/office/word/2010/wordprocessingDrawing" xmlns:wp="http://schemas.openxmlformats.org/drawingml/2006/wordprocessingDrawing" xmlns:w10="urn:schemas-microsoft-com:office:word" xmlns:w="http://schemas.openxmlformats.org/wordprocessingml/2006/main" xmlns:w14="http://schemas.microsoft.com/office/word/2010/wordml" xmlns:w15="http://schemas.microsoft.com/office/word/2012/wordml" xmlns:w16cex="http://schemas.microsoft.com/office/word/2018/wordml/cex" xmlns:w16cid="http://schemas.microsoft.com/office/word/2016/wordml/cid" xmlns:w16="http://schemas.microsoft.com/office/word/2018/wordml" xmlns:w16sdtdh="http://schemas.microsoft.com/office/word/2020/wordml/sdtdatahash" xmlns:w16se="http://schemas.microsoft.com/office/word/2015/wordml/symex" xmlns:wpg="http://schemas.microsoft.com/office/word/2010/wordprocessingGroup" xmlns:wpi="http://schemas.microsoft.com/office/word/2010/wordprocessingInk" xmlns:wne="http://schemas.microsoft.com/office/word/2006/wordml" xmlns:wps="http://schemas.microsoft.com/office/word/2010/wordprocessingShape" mc:Ignorable="w14 w15 w16se w16cid w16 w16cex w16sdtdh wp14">
+<w:document xmlns:wpc="http://schemas.microsoft.com/office/word/2010/wordprocessingCanvas" xmlns:cx="http://schemas.microsoft.com/office/drawing/2014/chartex" xmlns:cx1="http://schemas.microsoft.com/office/drawing/2015/9/8/chartex" xmlns:cx2="http://schemas.microsoft.com/office/drawing/2015/10/21/chartex" xmlns:cx3="http://schemas.microsoft.com/office/drawing/2016/5/9/chartex" xmlns:cx4="http://schemas.microsoft.com/office/drawing/2016/5/10/chartex" xmlns:cx5="http://schemas.microsoft.com/office/drawing/2016/5/11/chartex" xmlns:cx6="http://schemas.microsoft.com/office/drawing/2016/5/12/chartex" xmlns:cx7="http://schemas.microsoft.com/office/drawing/2016/5/13/chartex" xmlns:cx8="http://schemas.microsoft.com/office/drawing/2016/5/14/chartex" xmlns:mc="http://schemas.openxmlformats.org/markup-compatibility/2006" xmlns:aink="http://schemas.microsoft.com/office/drawing/2016/ink" xmlns:am3d="http://schemas.microsoft.com/office/drawing/2017/model3d" xmlns:o="urn:schemas-microsoft-com:office:office" xmlns:oel="http://schemas.microsoft.com/office/2019/extlst" xmlns:r="http://schemas.openxmlformats.org/officeDocument/2006/relationships" xmlns:m="http://schemas.openxmlformats.org/officeDocument/2006/math" xmlns:v="urn:schemas-microsoft-com:vml" xmlns:wp14="http://schemas.microsoft.com/office/word/2010/wordprocessingDrawing" xmlns:wp="http://schemas.openxmlformats.org/drawingml/2006/wordprocessingDrawing" xmlns:w10="urn:schemas-microsoft-com:office:word" xmlns:w="http://schemas.openxmlformats.org/wordprocessingml/2006/main" xmlns:w14="http://schemas.microsoft.com/office/word/2010/wordml" xmlns:w15="http://schemas.microsoft.com/office/word/2012/wordml" xmlns:w16cex="http://schemas.microsoft.com/office/word/2018/wordml/cex" xmlns:w16cid="http://schemas.microsoft.com/office/word/2016/wordml/cid" xmlns:w16="http://schemas.microsoft.com/office/word/2018/wordml" xmlns:w16du="http://schemas.microsoft.com/office/word/2023/wordml/word16du" xmlns:w16sdtdh="http://schemas.microsoft.com/office/word/2020/wordml/sdtdatahash" xmlns:w16se="http://schemas.microsoft.com/office/word/2015/wordml/symex" xmlns:wpg="http://schemas.microsoft.com/office/word/2010/wordprocessingGroup" xmlns:wpi="http://schemas.microsoft.com/office/word/2010/wordprocessingInk" xmlns:wne="http://schemas.microsoft.com/office/word/2006/wordml" xmlns:wps="http://schemas.microsoft.com/office/word/2010/wordprocessingShape" mc:Ignorable="w14 w15 w16se w16cid w16 w16cex w16sdtdh w16du wp14">
   <w:body>
     <w:p>
       <w:pPr>
@@ -10,7 +10,6 @@
           <w:kern w:val="0"/>
           <w:sz w:val="32"/>
           <w:szCs w:val="32"/>
-          <w:lang/>
           <w14:ligatures w14:val="none"/>
         </w:rPr>
       </w:pPr>
@@ -22,7 +21,6 @@
           <w:kern w:val="0"/>
           <w:sz w:val="32"/>
           <w:szCs w:val="32"/>
-          <w:lang/>
           <w14:ligatures w14:val="none"/>
         </w:rPr>
         <w:t>Meeting Agenda 1: Planning the Project</w:t>
@@ -36,7 +34,6 @@
           <w:kern w:val="0"/>
           <w:sz w:val="32"/>
           <w:szCs w:val="32"/>
-          <w:lang/>
           <w14:ligatures w14:val="none"/>
         </w:rPr>
       </w:pPr>
@@ -48,7 +45,6 @@
           <w:kern w:val="0"/>
           <w:sz w:val="32"/>
           <w:szCs w:val="32"/>
-          <w:lang/>
           <w14:ligatures w14:val="none"/>
         </w:rPr>
         <w:t>Time:</w:t>
@@ -59,7 +55,6 @@
           <w:kern w:val="0"/>
           <w:sz w:val="32"/>
           <w:szCs w:val="32"/>
-          <w:lang/>
           <w14:ligatures w14:val="none"/>
         </w:rPr>
         <w:t xml:space="preserve"> 10:30 AM - 10:59 AM</w:t>
@@ -73,7 +68,6 @@
           <w:kern w:val="0"/>
           <w:sz w:val="32"/>
           <w:szCs w:val="32"/>
-          <w:lang/>
           <w14:ligatures w14:val="none"/>
         </w:rPr>
       </w:pPr>
@@ -85,7 +79,6 @@
           <w:kern w:val="0"/>
           <w:sz w:val="32"/>
           <w:szCs w:val="32"/>
-          <w:lang/>
           <w14:ligatures w14:val="none"/>
         </w:rPr>
         <w:t>Duration:</w:t>
@@ -96,7 +89,6 @@
           <w:kern w:val="0"/>
           <w:sz w:val="32"/>
           <w:szCs w:val="32"/>
-          <w:lang/>
           <w14:ligatures w14:val="none"/>
         </w:rPr>
         <w:t xml:space="preserve"> 29 minutes</w:t>
@@ -110,7 +102,6 @@
           <w:kern w:val="0"/>
           <w:sz w:val="32"/>
           <w:szCs w:val="32"/>
-          <w:lang/>
           <w14:ligatures w14:val="none"/>
         </w:rPr>
       </w:pPr>
@@ -122,7 +113,6 @@
           <w:kern w:val="0"/>
           <w:sz w:val="32"/>
           <w:szCs w:val="32"/>
-          <w:lang/>
           <w14:ligatures w14:val="none"/>
         </w:rPr>
         <w:t>Location:</w:t>
@@ -133,7 +123,6 @@
           <w:kern w:val="0"/>
           <w:sz w:val="32"/>
           <w:szCs w:val="32"/>
-          <w:lang/>
           <w14:ligatures w14:val="none"/>
         </w:rPr>
         <w:t xml:space="preserve"> Fontys R10 Campus</w:t>
@@ -147,17 +136,15 @@
           <w:kern w:val="0"/>
           <w:sz w:val="32"/>
           <w:szCs w:val="32"/>
-          <w:lang/>
-          <w14:ligatures w14:val="none"/>
-        </w:rPr>
-      </w:pPr>
-      <w:r>
-        <w:rPr>
-          <w:rFonts w:ascii="Aptos" w:eastAsia="Times New Roman" w:hAnsi="Aptos" w:cs="Times New Roman"/>
-          <w:kern w:val="0"/>
-          <w:sz w:val="32"/>
-          <w:szCs w:val="32"/>
-          <w:lang/>
+          <w14:ligatures w14:val="none"/>
+        </w:rPr>
+      </w:pPr>
+      <w:r>
+        <w:rPr>
+          <w:rFonts w:ascii="Aptos" w:eastAsia="Times New Roman" w:hAnsi="Aptos" w:cs="Times New Roman"/>
+          <w:kern w:val="0"/>
+          <w:sz w:val="32"/>
+          <w:szCs w:val="32"/>
           <w14:ligatures w14:val="none"/>
         </w:rPr>
         <w:t>This meeting is about getting started on the Media Bazaar Employee Management App project. We'll talk about who's doing what, what we want the app to do, and any limits or rules we have to follow. We'll also figure out what we need to do first.</w:t>
@@ -171,21 +158,19 @@
           <w:kern w:val="0"/>
           <w:sz w:val="32"/>
           <w:szCs w:val="32"/>
-          <w:lang/>
-          <w14:ligatures w14:val="none"/>
-        </w:rPr>
-      </w:pPr>
-      <w:r>
-        <w:rPr>
-          <w:rFonts w:ascii="Aptos" w:eastAsia="Times New Roman" w:hAnsi="Aptos" w:cs="Times New Roman"/>
-          <w:kern w:val="0"/>
-          <w:sz w:val="32"/>
-          <w:szCs w:val="32"/>
-          <w:lang/>
+          <w14:ligatures w14:val="none"/>
+        </w:rPr>
+      </w:pPr>
+      <w:r>
+        <w:rPr>
+          <w:rFonts w:ascii="Aptos" w:eastAsia="Times New Roman" w:hAnsi="Aptos" w:cs="Times New Roman"/>
+          <w:kern w:val="0"/>
+          <w:sz w:val="32"/>
+          <w:szCs w:val="32"/>
           <w14:ligatures w14:val="none"/>
         </w:rPr>
         <w:pict w14:anchorId="71DCE074">
-          <v:rect id="_x0000_i1031" style="width:0;height:1.5pt" o:hralign="center" o:hrstd="t" o:hr="t" fillcolor="#a0a0a0" stroked="f"/>
+          <v:rect id="_x0000_i1025" style="width:0;height:1.5pt" o:hralign="center" o:hrstd="t" o:hr="t" fillcolor="#a0a0a0" stroked="f"/>
         </w:pict>
       </w:r>
     </w:p>
@@ -197,7 +182,6 @@
           <w:kern w:val="0"/>
           <w:sz w:val="32"/>
           <w:szCs w:val="32"/>
-          <w:lang/>
           <w14:ligatures w14:val="none"/>
         </w:rPr>
       </w:pPr>
@@ -209,7 +193,6 @@
           <w:kern w:val="0"/>
           <w:sz w:val="32"/>
           <w:szCs w:val="32"/>
-          <w:lang/>
           <w14:ligatures w14:val="none"/>
         </w:rPr>
         <w:t>Meeting Agenda 2: Talking About What We Need &amp; Developing URS</w:t>
@@ -223,7 +206,6 @@
           <w:kern w:val="0"/>
           <w:sz w:val="32"/>
           <w:szCs w:val="32"/>
-          <w:lang/>
           <w14:ligatures w14:val="none"/>
         </w:rPr>
       </w:pPr>
@@ -235,7 +217,6 @@
           <w:kern w:val="0"/>
           <w:sz w:val="32"/>
           <w:szCs w:val="32"/>
-          <w:lang/>
           <w14:ligatures w14:val="none"/>
         </w:rPr>
         <w:t>Time:</w:t>
@@ -246,7 +227,6 @@
           <w:kern w:val="0"/>
           <w:sz w:val="32"/>
           <w:szCs w:val="32"/>
-          <w:lang/>
           <w14:ligatures w14:val="none"/>
         </w:rPr>
         <w:t xml:space="preserve"> 2:00 PM - 2:26 PM</w:t>
@@ -260,7 +240,6 @@
           <w:kern w:val="0"/>
           <w:sz w:val="32"/>
           <w:szCs w:val="32"/>
-          <w:lang/>
           <w14:ligatures w14:val="none"/>
         </w:rPr>
       </w:pPr>
@@ -272,7 +251,6 @@
           <w:kern w:val="0"/>
           <w:sz w:val="32"/>
           <w:szCs w:val="32"/>
-          <w:lang/>
           <w14:ligatures w14:val="none"/>
         </w:rPr>
         <w:t>Duration:</w:t>
@@ -283,7 +261,6 @@
           <w:kern w:val="0"/>
           <w:sz w:val="32"/>
           <w:szCs w:val="32"/>
-          <w:lang/>
           <w14:ligatures w14:val="none"/>
         </w:rPr>
         <w:t xml:space="preserve"> 26 minutes</w:t>
@@ -297,7 +274,6 @@
           <w:kern w:val="0"/>
           <w:sz w:val="32"/>
           <w:szCs w:val="32"/>
-          <w:lang/>
           <w14:ligatures w14:val="none"/>
         </w:rPr>
       </w:pPr>
@@ -309,7 +285,6 @@
           <w:kern w:val="0"/>
           <w:sz w:val="32"/>
           <w:szCs w:val="32"/>
-          <w:lang/>
           <w14:ligatures w14:val="none"/>
         </w:rPr>
         <w:t>Location:</w:t>
@@ -320,7 +295,6 @@
           <w:kern w:val="0"/>
           <w:sz w:val="32"/>
           <w:szCs w:val="32"/>
-          <w:lang/>
           <w14:ligatures w14:val="none"/>
         </w:rPr>
         <w:t xml:space="preserve"> Fontys R10 Campus</w:t>
@@ -334,17 +308,15 @@
           <w:kern w:val="0"/>
           <w:sz w:val="32"/>
           <w:szCs w:val="32"/>
-          <w:lang/>
-          <w14:ligatures w14:val="none"/>
-        </w:rPr>
-      </w:pPr>
-      <w:r>
-        <w:rPr>
-          <w:rFonts w:ascii="Aptos" w:eastAsia="Times New Roman" w:hAnsi="Aptos" w:cs="Times New Roman"/>
-          <w:kern w:val="0"/>
-          <w:sz w:val="32"/>
-          <w:szCs w:val="32"/>
-          <w:lang/>
+          <w14:ligatures w14:val="none"/>
+        </w:rPr>
+      </w:pPr>
+      <w:r>
+        <w:rPr>
+          <w:rFonts w:ascii="Aptos" w:eastAsia="Times New Roman" w:hAnsi="Aptos" w:cs="Times New Roman"/>
+          <w:kern w:val="0"/>
+          <w:sz w:val="32"/>
+          <w:szCs w:val="32"/>
           <w14:ligatures w14:val="none"/>
         </w:rPr>
         <w:t>In this meeting, we'll discuss what the app needs to do. We'll look at the plan we made earlier and talk about what features the app should have and how it should work. We want to make sure we understand what the client wants and finalize the plan.</w:t>
@@ -358,21 +330,19 @@
           <w:kern w:val="0"/>
           <w:sz w:val="32"/>
           <w:szCs w:val="32"/>
-          <w:lang/>
-          <w14:ligatures w14:val="none"/>
-        </w:rPr>
-      </w:pPr>
-      <w:r>
-        <w:rPr>
-          <w:rFonts w:ascii="Aptos" w:eastAsia="Times New Roman" w:hAnsi="Aptos" w:cs="Times New Roman"/>
-          <w:kern w:val="0"/>
-          <w:sz w:val="32"/>
-          <w:szCs w:val="32"/>
-          <w:lang/>
+          <w14:ligatures w14:val="none"/>
+        </w:rPr>
+      </w:pPr>
+      <w:r>
+        <w:rPr>
+          <w:rFonts w:ascii="Aptos" w:eastAsia="Times New Roman" w:hAnsi="Aptos" w:cs="Times New Roman"/>
+          <w:kern w:val="0"/>
+          <w:sz w:val="32"/>
+          <w:szCs w:val="32"/>
           <w14:ligatures w14:val="none"/>
         </w:rPr>
         <w:pict w14:anchorId="419BB468">
-          <v:rect id="_x0000_i1032" style="width:0;height:1.5pt" o:hralign="center" o:hrstd="t" o:hr="t" fillcolor="#a0a0a0" stroked="f"/>
+          <v:rect id="_x0000_i1026" style="width:0;height:1.5pt" o:hralign="center" o:hrstd="t" o:hr="t" fillcolor="#a0a0a0" stroked="f"/>
         </w:pict>
       </w:r>
     </w:p>
@@ -384,7 +354,6 @@
           <w:kern w:val="0"/>
           <w:sz w:val="32"/>
           <w:szCs w:val="32"/>
-          <w:lang/>
           <w14:ligatures w14:val="none"/>
         </w:rPr>
       </w:pPr>
@@ -396,7 +365,6 @@
           <w:kern w:val="0"/>
           <w:sz w:val="32"/>
           <w:szCs w:val="32"/>
-          <w:lang/>
           <w14:ligatures w14:val="none"/>
         </w:rPr>
         <w:t>Meeting Agenda 3: Checking Progress and Planning Next Developmental Steps</w:t>
@@ -410,7 +378,6 @@
           <w:kern w:val="0"/>
           <w:sz w:val="32"/>
           <w:szCs w:val="32"/>
-          <w:lang/>
           <w14:ligatures w14:val="none"/>
         </w:rPr>
       </w:pPr>
@@ -422,7 +389,6 @@
           <w:kern w:val="0"/>
           <w:sz w:val="32"/>
           <w:szCs w:val="32"/>
-          <w:lang/>
           <w14:ligatures w14:val="none"/>
         </w:rPr>
         <w:t>Time:</w:t>
@@ -433,7 +399,6 @@
           <w:kern w:val="0"/>
           <w:sz w:val="32"/>
           <w:szCs w:val="32"/>
-          <w:lang/>
           <w14:ligatures w14:val="none"/>
         </w:rPr>
         <w:t xml:space="preserve"> 3:30 PM - 3:49 PM</w:t>
@@ -447,7 +412,6 @@
           <w:kern w:val="0"/>
           <w:sz w:val="32"/>
           <w:szCs w:val="32"/>
-          <w:lang/>
           <w14:ligatures w14:val="none"/>
         </w:rPr>
       </w:pPr>
@@ -459,7 +423,6 @@
           <w:kern w:val="0"/>
           <w:sz w:val="32"/>
           <w:szCs w:val="32"/>
-          <w:lang/>
           <w14:ligatures w14:val="none"/>
         </w:rPr>
         <w:t>Duration:</w:t>
@@ -470,7 +433,6 @@
           <w:kern w:val="0"/>
           <w:sz w:val="32"/>
           <w:szCs w:val="32"/>
-          <w:lang/>
           <w14:ligatures w14:val="none"/>
         </w:rPr>
         <w:t xml:space="preserve"> 19 minutes</w:t>
@@ -484,7 +446,6 @@
           <w:kern w:val="0"/>
           <w:sz w:val="32"/>
           <w:szCs w:val="32"/>
-          <w:lang/>
           <w14:ligatures w14:val="none"/>
         </w:rPr>
       </w:pPr>
@@ -496,7 +457,6 @@
           <w:kern w:val="0"/>
           <w:sz w:val="32"/>
           <w:szCs w:val="32"/>
-          <w:lang/>
           <w14:ligatures w14:val="none"/>
         </w:rPr>
         <w:t>Location:</w:t>
@@ -507,7 +467,6 @@
           <w:kern w:val="0"/>
           <w:sz w:val="32"/>
           <w:szCs w:val="32"/>
-          <w:lang/>
           <w14:ligatures w14:val="none"/>
         </w:rPr>
         <w:t xml:space="preserve"> Fontys R10 Campus</w:t>
@@ -521,17 +480,15 @@
           <w:kern w:val="0"/>
           <w:sz w:val="32"/>
           <w:szCs w:val="32"/>
-          <w:lang/>
-          <w14:ligatures w14:val="none"/>
-        </w:rPr>
-      </w:pPr>
-      <w:r>
-        <w:rPr>
-          <w:rFonts w:ascii="Aptos" w:eastAsia="Times New Roman" w:hAnsi="Aptos" w:cs="Times New Roman"/>
-          <w:kern w:val="0"/>
-          <w:sz w:val="32"/>
-          <w:szCs w:val="32"/>
-          <w:lang/>
+          <w14:ligatures w14:val="none"/>
+        </w:rPr>
+      </w:pPr>
+      <w:r>
+        <w:rPr>
+          <w:rFonts w:ascii="Aptos" w:eastAsia="Times New Roman" w:hAnsi="Aptos" w:cs="Times New Roman"/>
+          <w:kern w:val="0"/>
+          <w:sz w:val="32"/>
+          <w:szCs w:val="32"/>
           <w14:ligatures w14:val="none"/>
         </w:rPr>
         <w:lastRenderedPageBreak/>
@@ -546,7 +503,6 @@
           <w:kern w:val="0"/>
           <w:sz w:val="32"/>
           <w:szCs w:val="32"/>
-          <w:lang/>
           <w14:ligatures w14:val="none"/>
         </w:rPr>
       </w:pPr>
@@ -558,7 +514,6 @@
           <w:kern w:val="0"/>
           <w:sz w:val="32"/>
           <w:szCs w:val="32"/>
-          <w:lang/>
           <w14:ligatures w14:val="none"/>
         </w:rPr>
         <w:t>Meeting Agenda 4: Receiving requirements for the next waterfall phase of development</w:t>
@@ -572,17 +527,15 @@
           <w:kern w:val="0"/>
           <w:sz w:val="32"/>
           <w:szCs w:val="32"/>
-          <w:lang/>
-          <w14:ligatures w14:val="none"/>
-        </w:rPr>
-      </w:pPr>
-      <w:r>
-        <w:rPr>
-          <w:rFonts w:ascii="Aptos" w:eastAsia="Times New Roman" w:hAnsi="Aptos" w:cs="Times New Roman"/>
-          <w:kern w:val="0"/>
-          <w:sz w:val="32"/>
-          <w:szCs w:val="32"/>
-          <w:lang/>
+          <w14:ligatures w14:val="none"/>
+        </w:rPr>
+      </w:pPr>
+      <w:r>
+        <w:rPr>
+          <w:rFonts w:ascii="Aptos" w:eastAsia="Times New Roman" w:hAnsi="Aptos" w:cs="Times New Roman"/>
+          <w:kern w:val="0"/>
+          <w:sz w:val="32"/>
+          <w:szCs w:val="32"/>
           <w14:ligatures w14:val="none"/>
         </w:rPr>
         <w:t>Time: 2:00 PM - 2:24 PM</w:t>
@@ -596,17 +549,15 @@
           <w:kern w:val="0"/>
           <w:sz w:val="32"/>
           <w:szCs w:val="32"/>
-          <w:lang/>
-          <w14:ligatures w14:val="none"/>
-        </w:rPr>
-      </w:pPr>
-      <w:r>
-        <w:rPr>
-          <w:rFonts w:ascii="Aptos" w:eastAsia="Times New Roman" w:hAnsi="Aptos" w:cs="Times New Roman"/>
-          <w:kern w:val="0"/>
-          <w:sz w:val="32"/>
-          <w:szCs w:val="32"/>
-          <w:lang/>
+          <w14:ligatures w14:val="none"/>
+        </w:rPr>
+      </w:pPr>
+      <w:r>
+        <w:rPr>
+          <w:rFonts w:ascii="Aptos" w:eastAsia="Times New Roman" w:hAnsi="Aptos" w:cs="Times New Roman"/>
+          <w:kern w:val="0"/>
+          <w:sz w:val="32"/>
+          <w:szCs w:val="32"/>
           <w14:ligatures w14:val="none"/>
         </w:rPr>
         <w:t>Duration: 24 minutes</w:t>
@@ -620,17 +571,15 @@
           <w:kern w:val="0"/>
           <w:sz w:val="32"/>
           <w:szCs w:val="32"/>
-          <w:lang/>
-          <w14:ligatures w14:val="none"/>
-        </w:rPr>
-      </w:pPr>
-      <w:r>
-        <w:rPr>
-          <w:rFonts w:ascii="Aptos" w:eastAsia="Times New Roman" w:hAnsi="Aptos" w:cs="Times New Roman"/>
-          <w:kern w:val="0"/>
-          <w:sz w:val="32"/>
-          <w:szCs w:val="32"/>
-          <w:lang/>
+          <w14:ligatures w14:val="none"/>
+        </w:rPr>
+      </w:pPr>
+      <w:r>
+        <w:rPr>
+          <w:rFonts w:ascii="Aptos" w:eastAsia="Times New Roman" w:hAnsi="Aptos" w:cs="Times New Roman"/>
+          <w:kern w:val="0"/>
+          <w:sz w:val="32"/>
+          <w:szCs w:val="32"/>
           <w14:ligatures w14:val="none"/>
         </w:rPr>
         <w:t>Location: Fontys R10 Campus</w:t>
@@ -644,17 +593,15 @@
           <w:kern w:val="0"/>
           <w:sz w:val="32"/>
           <w:szCs w:val="32"/>
-          <w:lang/>
-          <w14:ligatures w14:val="none"/>
-        </w:rPr>
-      </w:pPr>
-      <w:r>
-        <w:rPr>
-          <w:rFonts w:ascii="Aptos" w:eastAsia="Times New Roman" w:hAnsi="Aptos" w:cs="Times New Roman"/>
-          <w:kern w:val="0"/>
-          <w:sz w:val="32"/>
-          <w:szCs w:val="32"/>
-          <w:lang/>
+          <w14:ligatures w14:val="none"/>
+        </w:rPr>
+      </w:pPr>
+      <w:r>
+        <w:rPr>
+          <w:rFonts w:ascii="Aptos" w:eastAsia="Times New Roman" w:hAnsi="Aptos" w:cs="Times New Roman"/>
+          <w:kern w:val="0"/>
+          <w:sz w:val="32"/>
+          <w:szCs w:val="32"/>
           <w14:ligatures w14:val="none"/>
         </w:rPr>
         <w:t>This meeting will focus on gathering requirements for the upcoming waterfall phase of development. We'll discuss the new features and functionalities that need to be implemented based on the client's latest requirements. Specifically, we'll address the following takeaway from the meeting:</w:t>
@@ -672,17 +619,15 @@
           <w:kern w:val="0"/>
           <w:sz w:val="32"/>
           <w:szCs w:val="32"/>
-          <w:lang/>
-          <w14:ligatures w14:val="none"/>
-        </w:rPr>
-      </w:pPr>
-      <w:r>
-        <w:rPr>
-          <w:rFonts w:ascii="Aptos" w:eastAsia="Times New Roman" w:hAnsi="Aptos" w:cs="Times New Roman"/>
-          <w:kern w:val="0"/>
-          <w:sz w:val="32"/>
-          <w:szCs w:val="32"/>
-          <w:lang/>
+          <w14:ligatures w14:val="none"/>
+        </w:rPr>
+      </w:pPr>
+      <w:r>
+        <w:rPr>
+          <w:rFonts w:ascii="Aptos" w:eastAsia="Times New Roman" w:hAnsi="Aptos" w:cs="Times New Roman"/>
+          <w:kern w:val="0"/>
+          <w:sz w:val="32"/>
+          <w:szCs w:val="32"/>
           <w14:ligatures w14:val="none"/>
         </w:rPr>
         <w:t>Requirement related to website: Each employee should login to the system.</w:t>
@@ -700,17 +645,15 @@
           <w:kern w:val="0"/>
           <w:sz w:val="32"/>
           <w:szCs w:val="32"/>
-          <w:lang/>
-          <w14:ligatures w14:val="none"/>
-        </w:rPr>
-      </w:pPr>
-      <w:r>
-        <w:rPr>
-          <w:rFonts w:ascii="Aptos" w:eastAsia="Times New Roman" w:hAnsi="Aptos" w:cs="Times New Roman"/>
-          <w:kern w:val="0"/>
-          <w:sz w:val="32"/>
-          <w:szCs w:val="32"/>
-          <w:lang/>
+          <w14:ligatures w14:val="none"/>
+        </w:rPr>
+      </w:pPr>
+      <w:r>
+        <w:rPr>
+          <w:rFonts w:ascii="Aptos" w:eastAsia="Times New Roman" w:hAnsi="Aptos" w:cs="Times New Roman"/>
+          <w:kern w:val="0"/>
+          <w:sz w:val="32"/>
+          <w:szCs w:val="32"/>
           <w14:ligatures w14:val="none"/>
         </w:rPr>
         <w:t>As an employee, change password on first login (Forgot Password Button).</w:t>
@@ -728,17 +671,15 @@
           <w:kern w:val="0"/>
           <w:sz w:val="32"/>
           <w:szCs w:val="32"/>
-          <w:lang/>
-          <w14:ligatures w14:val="none"/>
-        </w:rPr>
-      </w:pPr>
-      <w:r>
-        <w:rPr>
-          <w:rFonts w:ascii="Aptos" w:eastAsia="Times New Roman" w:hAnsi="Aptos" w:cs="Times New Roman"/>
-          <w:kern w:val="0"/>
-          <w:sz w:val="32"/>
-          <w:szCs w:val="32"/>
-          <w:lang/>
+          <w14:ligatures w14:val="none"/>
+        </w:rPr>
+      </w:pPr>
+      <w:r>
+        <w:rPr>
+          <w:rFonts w:ascii="Aptos" w:eastAsia="Times New Roman" w:hAnsi="Aptos" w:cs="Times New Roman"/>
+          <w:kern w:val="0"/>
+          <w:sz w:val="32"/>
+          <w:szCs w:val="32"/>
           <w14:ligatures w14:val="none"/>
         </w:rPr>
         <w:t>As an employee, view personal information and update it (Address, Telephone, Inactive for ones that are immutable) in compliance with Dutch law for name/attribute.</w:t>
@@ -756,17 +697,15 @@
           <w:kern w:val="0"/>
           <w:sz w:val="32"/>
           <w:szCs w:val="32"/>
-          <w:lang/>
-          <w14:ligatures w14:val="none"/>
-        </w:rPr>
-      </w:pPr>
-      <w:r>
-        <w:rPr>
-          <w:rFonts w:ascii="Aptos" w:eastAsia="Times New Roman" w:hAnsi="Aptos" w:cs="Times New Roman"/>
-          <w:kern w:val="0"/>
-          <w:sz w:val="32"/>
-          <w:szCs w:val="32"/>
-          <w:lang/>
+          <w14:ligatures w14:val="none"/>
+        </w:rPr>
+      </w:pPr>
+      <w:r>
+        <w:rPr>
+          <w:rFonts w:ascii="Aptos" w:eastAsia="Times New Roman" w:hAnsi="Aptos" w:cs="Times New Roman"/>
+          <w:kern w:val="0"/>
+          <w:sz w:val="32"/>
+          <w:szCs w:val="32"/>
           <w14:ligatures w14:val="none"/>
         </w:rPr>
         <w:t>Personal schedule should be displayed, with the whole month visible.</w:t>
@@ -784,17 +723,15 @@
           <w:kern w:val="0"/>
           <w:sz w:val="32"/>
           <w:szCs w:val="32"/>
-          <w:lang/>
-          <w14:ligatures w14:val="none"/>
-        </w:rPr>
-      </w:pPr>
-      <w:r>
-        <w:rPr>
-          <w:rFonts w:ascii="Aptos" w:eastAsia="Times New Roman" w:hAnsi="Aptos" w:cs="Times New Roman"/>
-          <w:kern w:val="0"/>
-          <w:sz w:val="32"/>
-          <w:szCs w:val="32"/>
-          <w:lang/>
+          <w14:ligatures w14:val="none"/>
+        </w:rPr>
+      </w:pPr>
+      <w:r>
+        <w:rPr>
+          <w:rFonts w:ascii="Aptos" w:eastAsia="Times New Roman" w:hAnsi="Aptos" w:cs="Times New Roman"/>
+          <w:kern w:val="0"/>
+          <w:sz w:val="32"/>
+          <w:szCs w:val="32"/>
           <w14:ligatures w14:val="none"/>
         </w:rPr>
         <w:t>Top Manager should have access to statistics about employees (e.g., number of new hires, terminations).</w:t>
@@ -808,17 +745,15 @@
           <w:kern w:val="0"/>
           <w:sz w:val="32"/>
           <w:szCs w:val="32"/>
-          <w:lang/>
-          <w14:ligatures w14:val="none"/>
-        </w:rPr>
-      </w:pPr>
-      <w:r>
-        <w:rPr>
-          <w:rFonts w:ascii="Aptos" w:eastAsia="Times New Roman" w:hAnsi="Aptos" w:cs="Times New Roman"/>
-          <w:kern w:val="0"/>
-          <w:sz w:val="32"/>
-          <w:szCs w:val="32"/>
-          <w:lang/>
+          <w14:ligatures w14:val="none"/>
+        </w:rPr>
+      </w:pPr>
+      <w:r>
+        <w:rPr>
+          <w:rFonts w:ascii="Aptos" w:eastAsia="Times New Roman" w:hAnsi="Aptos" w:cs="Times New Roman"/>
+          <w:kern w:val="0"/>
+          <w:sz w:val="32"/>
+          <w:szCs w:val="32"/>
           <w14:ligatures w14:val="none"/>
         </w:rPr>
         <w:t xml:space="preserve">We'll discuss how these requirements fit into our project plan, assign tasks to team members, and outline the timeline for </w:t>
@@ -829,7 +764,6 @@
           <w:kern w:val="0"/>
           <w:sz w:val="32"/>
           <w:szCs w:val="32"/>
-          <w:lang/>
           <w14:ligatures w14:val="none"/>
         </w:rPr>
         <w:lastRenderedPageBreak/>
@@ -844,7 +778,6 @@
           <w:kern w:val="0"/>
           <w:sz w:val="32"/>
           <w:szCs w:val="32"/>
-          <w:lang/>
           <w14:ligatures w14:val="none"/>
         </w:rPr>
       </w:pPr>
@@ -856,7 +789,6 @@
           <w:kern w:val="0"/>
           <w:sz w:val="32"/>
           <w:szCs w:val="32"/>
-          <w:lang/>
           <w14:ligatures w14:val="none"/>
         </w:rPr>
         <w:t>Meeting Agenda 5: Reviewing website project progression &amp; Gathering next point requirements</w:t>
@@ -870,17 +802,15 @@
           <w:kern w:val="0"/>
           <w:sz w:val="32"/>
           <w:szCs w:val="32"/>
-          <w:lang/>
-          <w14:ligatures w14:val="none"/>
-        </w:rPr>
-      </w:pPr>
-      <w:r>
-        <w:rPr>
-          <w:rFonts w:ascii="Aptos" w:eastAsia="Times New Roman" w:hAnsi="Aptos" w:cs="Times New Roman"/>
-          <w:kern w:val="0"/>
-          <w:sz w:val="32"/>
-          <w:szCs w:val="32"/>
-          <w:lang/>
+          <w14:ligatures w14:val="none"/>
+        </w:rPr>
+      </w:pPr>
+      <w:r>
+        <w:rPr>
+          <w:rFonts w:ascii="Aptos" w:eastAsia="Times New Roman" w:hAnsi="Aptos" w:cs="Times New Roman"/>
+          <w:kern w:val="0"/>
+          <w:sz w:val="32"/>
+          <w:szCs w:val="32"/>
           <w14:ligatures w14:val="none"/>
         </w:rPr>
         <w:t>Time: 1: 10:00 AM - 10:24 AM</w:t>
@@ -894,17 +824,15 @@
           <w:kern w:val="0"/>
           <w:sz w:val="32"/>
           <w:szCs w:val="32"/>
-          <w:lang/>
-          <w14:ligatures w14:val="none"/>
-        </w:rPr>
-      </w:pPr>
-      <w:r>
-        <w:rPr>
-          <w:rFonts w:ascii="Aptos" w:eastAsia="Times New Roman" w:hAnsi="Aptos" w:cs="Times New Roman"/>
-          <w:kern w:val="0"/>
-          <w:sz w:val="32"/>
-          <w:szCs w:val="32"/>
-          <w:lang/>
+          <w14:ligatures w14:val="none"/>
+        </w:rPr>
+      </w:pPr>
+      <w:r>
+        <w:rPr>
+          <w:rFonts w:ascii="Aptos" w:eastAsia="Times New Roman" w:hAnsi="Aptos" w:cs="Times New Roman"/>
+          <w:kern w:val="0"/>
+          <w:sz w:val="32"/>
+          <w:szCs w:val="32"/>
           <w14:ligatures w14:val="none"/>
         </w:rPr>
         <w:t>Duration: 24 Minutes</w:t>
@@ -918,17 +846,15 @@
           <w:kern w:val="0"/>
           <w:sz w:val="32"/>
           <w:szCs w:val="32"/>
-          <w:lang/>
-          <w14:ligatures w14:val="none"/>
-        </w:rPr>
-      </w:pPr>
-      <w:r>
-        <w:rPr>
-          <w:rFonts w:ascii="Aptos" w:eastAsia="Times New Roman" w:hAnsi="Aptos" w:cs="Times New Roman"/>
-          <w:kern w:val="0"/>
-          <w:sz w:val="32"/>
-          <w:szCs w:val="32"/>
-          <w:lang/>
+          <w14:ligatures w14:val="none"/>
+        </w:rPr>
+      </w:pPr>
+      <w:r>
+        <w:rPr>
+          <w:rFonts w:ascii="Aptos" w:eastAsia="Times New Roman" w:hAnsi="Aptos" w:cs="Times New Roman"/>
+          <w:kern w:val="0"/>
+          <w:sz w:val="32"/>
+          <w:szCs w:val="32"/>
           <w14:ligatures w14:val="none"/>
         </w:rPr>
         <w:t>Location: Fontys R10 Campus</w:t>
@@ -942,17 +868,15 @@
           <w:kern w:val="0"/>
           <w:sz w:val="32"/>
           <w:szCs w:val="32"/>
-          <w:lang/>
-          <w14:ligatures w14:val="none"/>
-        </w:rPr>
-      </w:pPr>
-      <w:r>
-        <w:rPr>
-          <w:rFonts w:ascii="Aptos" w:eastAsia="Times New Roman" w:hAnsi="Aptos" w:cs="Times New Roman"/>
-          <w:kern w:val="0"/>
-          <w:sz w:val="32"/>
-          <w:szCs w:val="32"/>
-          <w:lang/>
+          <w14:ligatures w14:val="none"/>
+        </w:rPr>
+      </w:pPr>
+      <w:r>
+        <w:rPr>
+          <w:rFonts w:ascii="Aptos" w:eastAsia="Times New Roman" w:hAnsi="Aptos" w:cs="Times New Roman"/>
+          <w:kern w:val="0"/>
+          <w:sz w:val="32"/>
+          <w:szCs w:val="32"/>
           <w14:ligatures w14:val="none"/>
         </w:rPr>
         <w:t>The agenda for this meeting consists of going over the progression of the website development for the second waterfall checkpoint of the employee system for the media bazaar. We expect to share our developments and address concerns during it. Additionally we will also gather the next waterfall point must requirements for the second iteration of the website.</w:t>
@@ -966,7 +890,6 @@
           <w:kern w:val="0"/>
           <w:sz w:val="32"/>
           <w:szCs w:val="32"/>
-          <w:lang/>
           <w14:ligatures w14:val="none"/>
         </w:rPr>
       </w:pPr>
@@ -978,7 +901,6 @@
           <w:kern w:val="0"/>
           <w:sz w:val="32"/>
           <w:szCs w:val="32"/>
-          <w:lang/>
           <w14:ligatures w14:val="none"/>
         </w:rPr>
         <w:t>Meeting Agenda 6: Discussing peer review and contributions of each member to the group project</w:t>
@@ -992,17 +914,15 @@
           <w:kern w:val="0"/>
           <w:sz w:val="32"/>
           <w:szCs w:val="32"/>
-          <w:lang/>
-          <w14:ligatures w14:val="none"/>
-        </w:rPr>
-      </w:pPr>
-      <w:r>
-        <w:rPr>
-          <w:rFonts w:ascii="Aptos" w:eastAsia="Times New Roman" w:hAnsi="Aptos" w:cs="Times New Roman"/>
-          <w:kern w:val="0"/>
-          <w:sz w:val="32"/>
-          <w:szCs w:val="32"/>
-          <w:lang/>
+          <w14:ligatures w14:val="none"/>
+        </w:rPr>
+      </w:pPr>
+      <w:r>
+        <w:rPr>
+          <w:rFonts w:ascii="Aptos" w:eastAsia="Times New Roman" w:hAnsi="Aptos" w:cs="Times New Roman"/>
+          <w:kern w:val="0"/>
+          <w:sz w:val="32"/>
+          <w:szCs w:val="32"/>
           <w14:ligatures w14:val="none"/>
         </w:rPr>
         <w:t>Time: 1:30 PM - 1:40 PM</w:t>
@@ -1016,17 +936,15 @@
           <w:kern w:val="0"/>
           <w:sz w:val="32"/>
           <w:szCs w:val="32"/>
-          <w:lang/>
-          <w14:ligatures w14:val="none"/>
-        </w:rPr>
-      </w:pPr>
-      <w:r>
-        <w:rPr>
-          <w:rFonts w:ascii="Aptos" w:eastAsia="Times New Roman" w:hAnsi="Aptos" w:cs="Times New Roman"/>
-          <w:kern w:val="0"/>
-          <w:sz w:val="32"/>
-          <w:szCs w:val="32"/>
-          <w:lang/>
+          <w14:ligatures w14:val="none"/>
+        </w:rPr>
+      </w:pPr>
+      <w:r>
+        <w:rPr>
+          <w:rFonts w:ascii="Aptos" w:eastAsia="Times New Roman" w:hAnsi="Aptos" w:cs="Times New Roman"/>
+          <w:kern w:val="0"/>
+          <w:sz w:val="32"/>
+          <w:szCs w:val="32"/>
           <w14:ligatures w14:val="none"/>
         </w:rPr>
         <w:t>Duration: 10 Minutes</w:t>
@@ -1040,17 +958,15 @@
           <w:kern w:val="0"/>
           <w:sz w:val="32"/>
           <w:szCs w:val="32"/>
-          <w:lang/>
-          <w14:ligatures w14:val="none"/>
-        </w:rPr>
-      </w:pPr>
-      <w:r>
-        <w:rPr>
-          <w:rFonts w:ascii="Aptos" w:eastAsia="Times New Roman" w:hAnsi="Aptos" w:cs="Times New Roman"/>
-          <w:kern w:val="0"/>
-          <w:sz w:val="32"/>
-          <w:szCs w:val="32"/>
-          <w:lang/>
+          <w14:ligatures w14:val="none"/>
+        </w:rPr>
+      </w:pPr>
+      <w:r>
+        <w:rPr>
+          <w:rFonts w:ascii="Aptos" w:eastAsia="Times New Roman" w:hAnsi="Aptos" w:cs="Times New Roman"/>
+          <w:kern w:val="0"/>
+          <w:sz w:val="32"/>
+          <w:szCs w:val="32"/>
           <w14:ligatures w14:val="none"/>
         </w:rPr>
         <w:t>Location: Fontys R10 Campus</w:t>
@@ -1064,21 +980,675 @@
           <w:kern w:val="0"/>
           <w:sz w:val="32"/>
           <w:szCs w:val="32"/>
-          <w:lang/>
-          <w14:ligatures w14:val="none"/>
-        </w:rPr>
-      </w:pPr>
-      <w:r>
-        <w:rPr>
-          <w:rFonts w:ascii="Aptos" w:eastAsia="Times New Roman" w:hAnsi="Aptos" w:cs="Times New Roman"/>
-          <w:kern w:val="0"/>
-          <w:sz w:val="32"/>
-          <w:szCs w:val="32"/>
-          <w:lang/>
+          <w:lang w:val="en-GB"/>
+          <w14:ligatures w14:val="none"/>
+        </w:rPr>
+      </w:pPr>
+      <w:r>
+        <w:rPr>
+          <w:rFonts w:ascii="Aptos" w:eastAsia="Times New Roman" w:hAnsi="Aptos" w:cs="Times New Roman"/>
+          <w:kern w:val="0"/>
+          <w:sz w:val="32"/>
+          <w:szCs w:val="32"/>
           <w14:ligatures w14:val="none"/>
         </w:rPr>
         <w:t>The agenda for this meeting includes going over and reviewing the processes of our collaboration up until this point in a group manner to identify problems within it on individual level and to get a realistic overview of what each person’s contribution is and how we can move forward efficiently.</w:t>
       </w:r>
+    </w:p>
+    <w:p>
+      <w:pPr>
+        <w:spacing w:before="100" w:beforeAutospacing="1" w:after="100" w:afterAutospacing="1" w:line="240" w:lineRule="auto"/>
+        <w:rPr>
+          <w:rFonts w:ascii="Aptos" w:eastAsia="Times New Roman" w:hAnsi="Aptos" w:cs="Times New Roman"/>
+          <w:kern w:val="0"/>
+          <w:sz w:val="32"/>
+          <w:szCs w:val="32"/>
+          <w:lang w:val="en-GB"/>
+          <w14:ligatures w14:val="none"/>
+        </w:rPr>
+      </w:pPr>
+    </w:p>
+    <w:p>
+      <w:pPr>
+        <w:spacing w:before="100" w:beforeAutospacing="1" w:after="100" w:afterAutospacing="1" w:line="240" w:lineRule="auto"/>
+        <w:rPr>
+          <w:rFonts w:ascii="Aptos" w:eastAsia="Times New Roman" w:hAnsi="Aptos" w:cs="Times New Roman"/>
+          <w:b/>
+          <w:bCs/>
+          <w:kern w:val="0"/>
+          <w:sz w:val="32"/>
+          <w:szCs w:val="32"/>
+          <w14:ligatures w14:val="none"/>
+        </w:rPr>
+      </w:pPr>
+      <w:r>
+        <w:rPr>
+          <w:rFonts w:ascii="Aptos" w:eastAsia="Times New Roman" w:hAnsi="Aptos" w:cs="Times New Roman"/>
+          <w:b/>
+          <w:bCs/>
+          <w:kern w:val="0"/>
+          <w:sz w:val="32"/>
+          <w:szCs w:val="32"/>
+          <w14:ligatures w14:val="none"/>
+        </w:rPr>
+        <w:t>Meeting Agenda 7: Finalizing Iteration 3 Requirements</w:t>
+      </w:r>
+    </w:p>
+    <w:p>
+      <w:pPr>
+        <w:spacing w:before="100" w:beforeAutospacing="1" w:after="100" w:afterAutospacing="1" w:line="240" w:lineRule="auto"/>
+        <w:rPr>
+          <w:rFonts w:ascii="Aptos" w:eastAsia="Times New Roman" w:hAnsi="Aptos" w:cs="Times New Roman"/>
+          <w:kern w:val="0"/>
+          <w:sz w:val="32"/>
+          <w:szCs w:val="32"/>
+          <w14:ligatures w14:val="none"/>
+        </w:rPr>
+      </w:pPr>
+      <w:r>
+        <w:rPr>
+          <w:rFonts w:ascii="Aptos" w:eastAsia="Times New Roman" w:hAnsi="Aptos" w:cs="Times New Roman"/>
+          <w:b/>
+          <w:bCs/>
+          <w:kern w:val="0"/>
+          <w:sz w:val="32"/>
+          <w:szCs w:val="32"/>
+          <w14:ligatures w14:val="none"/>
+        </w:rPr>
+        <w:lastRenderedPageBreak/>
+        <w:t>Time:</w:t>
+      </w:r>
+      <w:r>
+        <w:rPr>
+          <w:rFonts w:ascii="Aptos" w:eastAsia="Times New Roman" w:hAnsi="Aptos" w:cs="Times New Roman"/>
+          <w:kern w:val="0"/>
+          <w:sz w:val="32"/>
+          <w:szCs w:val="32"/>
+          <w14:ligatures w14:val="none"/>
+        </w:rPr>
+        <w:t xml:space="preserve"> 11:00 AM - 11:15 AM</w:t>
+      </w:r>
+    </w:p>
+    <w:p>
+      <w:pPr>
+        <w:spacing w:before="100" w:beforeAutospacing="1" w:after="100" w:afterAutospacing="1" w:line="240" w:lineRule="auto"/>
+        <w:rPr>
+          <w:rFonts w:ascii="Aptos" w:eastAsia="Times New Roman" w:hAnsi="Aptos" w:cs="Times New Roman"/>
+          <w:kern w:val="0"/>
+          <w:sz w:val="32"/>
+          <w:szCs w:val="32"/>
+          <w14:ligatures w14:val="none"/>
+        </w:rPr>
+      </w:pPr>
+      <w:r>
+        <w:rPr>
+          <w:rFonts w:ascii="Aptos" w:eastAsia="Times New Roman" w:hAnsi="Aptos" w:cs="Times New Roman"/>
+          <w:b/>
+          <w:bCs/>
+          <w:kern w:val="0"/>
+          <w:sz w:val="32"/>
+          <w:szCs w:val="32"/>
+          <w14:ligatures w14:val="none"/>
+        </w:rPr>
+        <w:t>Duration:</w:t>
+      </w:r>
+      <w:r>
+        <w:rPr>
+          <w:rFonts w:ascii="Aptos" w:eastAsia="Times New Roman" w:hAnsi="Aptos" w:cs="Times New Roman"/>
+          <w:kern w:val="0"/>
+          <w:sz w:val="32"/>
+          <w:szCs w:val="32"/>
+          <w14:ligatures w14:val="none"/>
+        </w:rPr>
+        <w:t xml:space="preserve"> 15 minutes</w:t>
+      </w:r>
+    </w:p>
+    <w:p>
+      <w:pPr>
+        <w:spacing w:before="100" w:beforeAutospacing="1" w:after="100" w:afterAutospacing="1" w:line="240" w:lineRule="auto"/>
+        <w:rPr>
+          <w:rFonts w:ascii="Aptos" w:eastAsia="Times New Roman" w:hAnsi="Aptos" w:cs="Times New Roman"/>
+          <w:kern w:val="0"/>
+          <w:sz w:val="32"/>
+          <w:szCs w:val="32"/>
+          <w14:ligatures w14:val="none"/>
+        </w:rPr>
+      </w:pPr>
+      <w:r>
+        <w:rPr>
+          <w:rFonts w:ascii="Aptos" w:eastAsia="Times New Roman" w:hAnsi="Aptos" w:cs="Times New Roman"/>
+          <w:b/>
+          <w:bCs/>
+          <w:kern w:val="0"/>
+          <w:sz w:val="32"/>
+          <w:szCs w:val="32"/>
+          <w14:ligatures w14:val="none"/>
+        </w:rPr>
+        <w:t>Location:</w:t>
+      </w:r>
+      <w:r>
+        <w:rPr>
+          <w:rFonts w:ascii="Aptos" w:eastAsia="Times New Roman" w:hAnsi="Aptos" w:cs="Times New Roman"/>
+          <w:kern w:val="0"/>
+          <w:sz w:val="32"/>
+          <w:szCs w:val="32"/>
+          <w14:ligatures w14:val="none"/>
+        </w:rPr>
+        <w:t xml:space="preserve"> Fontys R10 Campus</w:t>
+      </w:r>
+    </w:p>
+    <w:p>
+      <w:pPr>
+        <w:spacing w:before="100" w:beforeAutospacing="1" w:after="100" w:afterAutospacing="1" w:line="240" w:lineRule="auto"/>
+        <w:rPr>
+          <w:rFonts w:ascii="Aptos" w:eastAsia="Times New Roman" w:hAnsi="Aptos" w:cs="Times New Roman"/>
+          <w:b/>
+          <w:bCs/>
+          <w:kern w:val="0"/>
+          <w:sz w:val="32"/>
+          <w:szCs w:val="32"/>
+          <w14:ligatures w14:val="none"/>
+        </w:rPr>
+      </w:pPr>
+      <w:r>
+        <w:rPr>
+          <w:rFonts w:ascii="Aptos" w:eastAsia="Times New Roman" w:hAnsi="Aptos" w:cs="Times New Roman"/>
+          <w:b/>
+          <w:bCs/>
+          <w:kern w:val="0"/>
+          <w:sz w:val="32"/>
+          <w:szCs w:val="32"/>
+          <w14:ligatures w14:val="none"/>
+        </w:rPr>
+        <w:t>Objective:</w:t>
+      </w:r>
+    </w:p>
+    <w:p>
+      <w:pPr>
+        <w:spacing w:before="100" w:beforeAutospacing="1" w:after="100" w:afterAutospacing="1" w:line="240" w:lineRule="auto"/>
+        <w:rPr>
+          <w:rFonts w:ascii="Aptos" w:eastAsia="Times New Roman" w:hAnsi="Aptos" w:cs="Times New Roman"/>
+          <w:kern w:val="0"/>
+          <w:sz w:val="32"/>
+          <w:szCs w:val="32"/>
+          <w14:ligatures w14:val="none"/>
+        </w:rPr>
+      </w:pPr>
+      <w:r>
+        <w:rPr>
+          <w:rFonts w:ascii="Aptos" w:eastAsia="Times New Roman" w:hAnsi="Aptos" w:cs="Times New Roman"/>
+          <w:kern w:val="0"/>
+          <w:sz w:val="32"/>
+          <w:szCs w:val="32"/>
+          <w14:ligatures w14:val="none"/>
+        </w:rPr>
+        <w:t>Finalize the requirements for the third iteration of the Media Bazaar Employee Management App and prepare for the next development phase.</w:t>
+      </w:r>
+    </w:p>
+    <w:p>
+      <w:pPr>
+        <w:spacing w:before="100" w:beforeAutospacing="1" w:after="100" w:afterAutospacing="1" w:line="240" w:lineRule="auto"/>
+        <w:rPr>
+          <w:rFonts w:ascii="Aptos" w:eastAsia="Times New Roman" w:hAnsi="Aptos" w:cs="Times New Roman"/>
+          <w:b/>
+          <w:bCs/>
+          <w:kern w:val="0"/>
+          <w:sz w:val="32"/>
+          <w:szCs w:val="32"/>
+          <w14:ligatures w14:val="none"/>
+        </w:rPr>
+      </w:pPr>
+      <w:r>
+        <w:rPr>
+          <w:rFonts w:ascii="Aptos" w:eastAsia="Times New Roman" w:hAnsi="Aptos" w:cs="Times New Roman"/>
+          <w:b/>
+          <w:bCs/>
+          <w:kern w:val="0"/>
+          <w:sz w:val="32"/>
+          <w:szCs w:val="32"/>
+          <w14:ligatures w14:val="none"/>
+        </w:rPr>
+        <w:t>Agenda Items:</w:t>
+      </w:r>
+    </w:p>
+    <w:p>
+      <w:pPr>
+        <w:numPr>
+          <w:ilvl w:val="0"/>
+          <w:numId w:val="3"/>
+        </w:numPr>
+        <w:spacing w:before="100" w:beforeAutospacing="1" w:after="100" w:afterAutospacing="1" w:line="240" w:lineRule="auto"/>
+        <w:rPr>
+          <w:rFonts w:ascii="Aptos" w:eastAsia="Times New Roman" w:hAnsi="Aptos" w:cs="Times New Roman"/>
+          <w:kern w:val="0"/>
+          <w:sz w:val="32"/>
+          <w:szCs w:val="32"/>
+          <w14:ligatures w14:val="none"/>
+        </w:rPr>
+      </w:pPr>
+      <w:r>
+        <w:rPr>
+          <w:rFonts w:ascii="Aptos" w:eastAsia="Times New Roman" w:hAnsi="Aptos" w:cs="Times New Roman"/>
+          <w:b/>
+          <w:bCs/>
+          <w:kern w:val="0"/>
+          <w:sz w:val="32"/>
+          <w:szCs w:val="32"/>
+          <w14:ligatures w14:val="none"/>
+        </w:rPr>
+        <w:t>Introduction (1 min)</w:t>
+      </w:r>
+    </w:p>
+    <w:p>
+      <w:pPr>
+        <w:numPr>
+          <w:ilvl w:val="1"/>
+          <w:numId w:val="3"/>
+        </w:numPr>
+        <w:spacing w:before="100" w:beforeAutospacing="1" w:after="100" w:afterAutospacing="1" w:line="240" w:lineRule="auto"/>
+        <w:rPr>
+          <w:rFonts w:ascii="Aptos" w:eastAsia="Times New Roman" w:hAnsi="Aptos" w:cs="Times New Roman"/>
+          <w:kern w:val="0"/>
+          <w:sz w:val="32"/>
+          <w:szCs w:val="32"/>
+          <w14:ligatures w14:val="none"/>
+        </w:rPr>
+      </w:pPr>
+      <w:r>
+        <w:rPr>
+          <w:rFonts w:ascii="Aptos" w:eastAsia="Times New Roman" w:hAnsi="Aptos" w:cs="Times New Roman"/>
+          <w:kern w:val="0"/>
+          <w:sz w:val="32"/>
+          <w:szCs w:val="32"/>
+          <w14:ligatures w14:val="none"/>
+        </w:rPr>
+        <w:t>Brief overview of meeting goals.</w:t>
+      </w:r>
+    </w:p>
+    <w:p>
+      <w:pPr>
+        <w:numPr>
+          <w:ilvl w:val="0"/>
+          <w:numId w:val="3"/>
+        </w:numPr>
+        <w:spacing w:before="100" w:beforeAutospacing="1" w:after="100" w:afterAutospacing="1" w:line="240" w:lineRule="auto"/>
+        <w:rPr>
+          <w:rFonts w:ascii="Aptos" w:eastAsia="Times New Roman" w:hAnsi="Aptos" w:cs="Times New Roman"/>
+          <w:kern w:val="0"/>
+          <w:sz w:val="32"/>
+          <w:szCs w:val="32"/>
+          <w14:ligatures w14:val="none"/>
+        </w:rPr>
+      </w:pPr>
+      <w:r>
+        <w:rPr>
+          <w:rFonts w:ascii="Aptos" w:eastAsia="Times New Roman" w:hAnsi="Aptos" w:cs="Times New Roman"/>
+          <w:b/>
+          <w:bCs/>
+          <w:kern w:val="0"/>
+          <w:sz w:val="32"/>
+          <w:szCs w:val="32"/>
+          <w14:ligatures w14:val="none"/>
+        </w:rPr>
+        <w:t>Review Client Requirements (5 mins)</w:t>
+      </w:r>
+    </w:p>
+    <w:p>
+      <w:pPr>
+        <w:numPr>
+          <w:ilvl w:val="1"/>
+          <w:numId w:val="3"/>
+        </w:numPr>
+        <w:spacing w:before="100" w:beforeAutospacing="1" w:after="100" w:afterAutospacing="1" w:line="240" w:lineRule="auto"/>
+        <w:rPr>
+          <w:rFonts w:ascii="Aptos" w:eastAsia="Times New Roman" w:hAnsi="Aptos" w:cs="Times New Roman"/>
+          <w:kern w:val="0"/>
+          <w:sz w:val="32"/>
+          <w:szCs w:val="32"/>
+          <w14:ligatures w14:val="none"/>
+        </w:rPr>
+      </w:pPr>
+      <w:r>
+        <w:rPr>
+          <w:rFonts w:ascii="Aptos" w:eastAsia="Times New Roman" w:hAnsi="Aptos" w:cs="Times New Roman"/>
+          <w:kern w:val="0"/>
+          <w:sz w:val="32"/>
+          <w:szCs w:val="32"/>
+          <w14:ligatures w14:val="none"/>
+        </w:rPr>
+        <w:t>Top Manager CRUD operations on departments.</w:t>
+      </w:r>
+    </w:p>
+    <w:p>
+      <w:pPr>
+        <w:numPr>
+          <w:ilvl w:val="1"/>
+          <w:numId w:val="3"/>
+        </w:numPr>
+        <w:spacing w:before="100" w:beforeAutospacing="1" w:after="100" w:afterAutospacing="1" w:line="240" w:lineRule="auto"/>
+        <w:rPr>
+          <w:rFonts w:ascii="Aptos" w:eastAsia="Times New Roman" w:hAnsi="Aptos" w:cs="Times New Roman"/>
+          <w:kern w:val="0"/>
+          <w:sz w:val="32"/>
+          <w:szCs w:val="32"/>
+          <w14:ligatures w14:val="none"/>
+        </w:rPr>
+      </w:pPr>
+      <w:r>
+        <w:rPr>
+          <w:rFonts w:ascii="Aptos" w:eastAsia="Times New Roman" w:hAnsi="Aptos" w:cs="Times New Roman"/>
+          <w:kern w:val="0"/>
+          <w:sz w:val="32"/>
+          <w:szCs w:val="32"/>
+          <w14:ligatures w14:val="none"/>
+        </w:rPr>
+        <w:t>Adding Finance and Accounting departments.</w:t>
+      </w:r>
+    </w:p>
+    <w:p>
+      <w:pPr>
+        <w:numPr>
+          <w:ilvl w:val="1"/>
+          <w:numId w:val="3"/>
+        </w:numPr>
+        <w:spacing w:before="100" w:beforeAutospacing="1" w:after="100" w:afterAutospacing="1" w:line="240" w:lineRule="auto"/>
+        <w:rPr>
+          <w:rFonts w:ascii="Aptos" w:eastAsia="Times New Roman" w:hAnsi="Aptos" w:cs="Times New Roman"/>
+          <w:kern w:val="0"/>
+          <w:sz w:val="32"/>
+          <w:szCs w:val="32"/>
+          <w14:ligatures w14:val="none"/>
+        </w:rPr>
+      </w:pPr>
+      <w:r>
+        <w:rPr>
+          <w:rFonts w:ascii="Aptos" w:eastAsia="Times New Roman" w:hAnsi="Aptos" w:cs="Times New Roman"/>
+          <w:kern w:val="0"/>
+          <w:sz w:val="32"/>
+          <w:szCs w:val="32"/>
+          <w14:ligatures w14:val="none"/>
+        </w:rPr>
+        <w:t>Export data to Excel and PDF.</w:t>
+      </w:r>
+    </w:p>
+    <w:p>
+      <w:pPr>
+        <w:numPr>
+          <w:ilvl w:val="1"/>
+          <w:numId w:val="3"/>
+        </w:numPr>
+        <w:spacing w:before="100" w:beforeAutospacing="1" w:after="100" w:afterAutospacing="1" w:line="240" w:lineRule="auto"/>
+        <w:rPr>
+          <w:rFonts w:ascii="Aptos" w:eastAsia="Times New Roman" w:hAnsi="Aptos" w:cs="Times New Roman"/>
+          <w:kern w:val="0"/>
+          <w:sz w:val="32"/>
+          <w:szCs w:val="32"/>
+          <w14:ligatures w14:val="none"/>
+        </w:rPr>
+      </w:pPr>
+      <w:r>
+        <w:rPr>
+          <w:rFonts w:ascii="Aptos" w:eastAsia="Times New Roman" w:hAnsi="Aptos" w:cs="Times New Roman"/>
+          <w:kern w:val="0"/>
+          <w:sz w:val="32"/>
+          <w:szCs w:val="32"/>
+          <w14:ligatures w14:val="none"/>
+        </w:rPr>
+        <w:t>Automatic scheduling and work shift assignation.</w:t>
+      </w:r>
+    </w:p>
+    <w:p>
+      <w:pPr>
+        <w:numPr>
+          <w:ilvl w:val="1"/>
+          <w:numId w:val="3"/>
+        </w:numPr>
+        <w:spacing w:before="100" w:beforeAutospacing="1" w:after="100" w:afterAutospacing="1" w:line="240" w:lineRule="auto"/>
+        <w:rPr>
+          <w:rFonts w:ascii="Aptos" w:eastAsia="Times New Roman" w:hAnsi="Aptos" w:cs="Times New Roman"/>
+          <w:kern w:val="0"/>
+          <w:sz w:val="32"/>
+          <w:szCs w:val="32"/>
+          <w14:ligatures w14:val="none"/>
+        </w:rPr>
+      </w:pPr>
+      <w:r>
+        <w:rPr>
+          <w:rFonts w:ascii="Aptos" w:eastAsia="Times New Roman" w:hAnsi="Aptos" w:cs="Times New Roman"/>
+          <w:kern w:val="0"/>
+          <w:sz w:val="32"/>
+          <w:szCs w:val="32"/>
+          <w14:ligatures w14:val="none"/>
+        </w:rPr>
+        <w:t>Depot management and sales rep requests.</w:t>
+      </w:r>
+    </w:p>
+    <w:p>
+      <w:pPr>
+        <w:numPr>
+          <w:ilvl w:val="1"/>
+          <w:numId w:val="3"/>
+        </w:numPr>
+        <w:spacing w:before="100" w:beforeAutospacing="1" w:after="100" w:afterAutospacing="1" w:line="240" w:lineRule="auto"/>
+        <w:rPr>
+          <w:rFonts w:ascii="Aptos" w:eastAsia="Times New Roman" w:hAnsi="Aptos" w:cs="Times New Roman"/>
+          <w:kern w:val="0"/>
+          <w:sz w:val="32"/>
+          <w:szCs w:val="32"/>
+          <w14:ligatures w14:val="none"/>
+        </w:rPr>
+      </w:pPr>
+      <w:r>
+        <w:rPr>
+          <w:rFonts w:ascii="Aptos" w:eastAsia="Times New Roman" w:hAnsi="Aptos" w:cs="Times New Roman"/>
+          <w:kern w:val="0"/>
+          <w:sz w:val="32"/>
+          <w:szCs w:val="32"/>
+          <w14:ligatures w14:val="none"/>
+        </w:rPr>
+        <w:t>Store attendance registration.</w:t>
+      </w:r>
+    </w:p>
+    <w:p>
+      <w:pPr>
+        <w:numPr>
+          <w:ilvl w:val="1"/>
+          <w:numId w:val="3"/>
+        </w:numPr>
+        <w:spacing w:before="100" w:beforeAutospacing="1" w:after="100" w:afterAutospacing="1" w:line="240" w:lineRule="auto"/>
+        <w:rPr>
+          <w:rFonts w:ascii="Aptos" w:eastAsia="Times New Roman" w:hAnsi="Aptos" w:cs="Times New Roman"/>
+          <w:kern w:val="0"/>
+          <w:sz w:val="32"/>
+          <w:szCs w:val="32"/>
+          <w14:ligatures w14:val="none"/>
+        </w:rPr>
+      </w:pPr>
+      <w:r>
+        <w:rPr>
+          <w:rFonts w:ascii="Aptos" w:eastAsia="Times New Roman" w:hAnsi="Aptos" w:cs="Times New Roman"/>
+          <w:kern w:val="0"/>
+          <w:sz w:val="32"/>
+          <w:szCs w:val="32"/>
+          <w14:ligatures w14:val="none"/>
+        </w:rPr>
+        <w:t>Management view updates.</w:t>
+      </w:r>
+    </w:p>
+    <w:p>
+      <w:pPr>
+        <w:numPr>
+          <w:ilvl w:val="0"/>
+          <w:numId w:val="3"/>
+        </w:numPr>
+        <w:spacing w:before="100" w:beforeAutospacing="1" w:after="100" w:afterAutospacing="1" w:line="240" w:lineRule="auto"/>
+        <w:rPr>
+          <w:rFonts w:ascii="Aptos" w:eastAsia="Times New Roman" w:hAnsi="Aptos" w:cs="Times New Roman"/>
+          <w:kern w:val="0"/>
+          <w:sz w:val="32"/>
+          <w:szCs w:val="32"/>
+          <w14:ligatures w14:val="none"/>
+        </w:rPr>
+      </w:pPr>
+      <w:r>
+        <w:rPr>
+          <w:rFonts w:ascii="Aptos" w:eastAsia="Times New Roman" w:hAnsi="Aptos" w:cs="Times New Roman"/>
+          <w:b/>
+          <w:bCs/>
+          <w:kern w:val="0"/>
+          <w:sz w:val="32"/>
+          <w:szCs w:val="32"/>
+          <w14:ligatures w14:val="none"/>
+        </w:rPr>
+        <w:t>Task Assignment (5 mins)</w:t>
+      </w:r>
+    </w:p>
+    <w:p>
+      <w:pPr>
+        <w:numPr>
+          <w:ilvl w:val="1"/>
+          <w:numId w:val="3"/>
+        </w:numPr>
+        <w:spacing w:before="100" w:beforeAutospacing="1" w:after="100" w:afterAutospacing="1" w:line="240" w:lineRule="auto"/>
+        <w:rPr>
+          <w:rFonts w:ascii="Aptos" w:eastAsia="Times New Roman" w:hAnsi="Aptos" w:cs="Times New Roman"/>
+          <w:kern w:val="0"/>
+          <w:sz w:val="32"/>
+          <w:szCs w:val="32"/>
+          <w14:ligatures w14:val="none"/>
+        </w:rPr>
+      </w:pPr>
+      <w:r>
+        <w:rPr>
+          <w:rFonts w:ascii="Aptos" w:eastAsia="Times New Roman" w:hAnsi="Aptos" w:cs="Times New Roman"/>
+          <w:kern w:val="0"/>
+          <w:sz w:val="32"/>
+          <w:szCs w:val="32"/>
+          <w14:ligatures w14:val="none"/>
+        </w:rPr>
+        <w:t>Delegate tasks and set deadlines for each requirement.</w:t>
+      </w:r>
+    </w:p>
+    <w:p>
+      <w:pPr>
+        <w:numPr>
+          <w:ilvl w:val="0"/>
+          <w:numId w:val="3"/>
+        </w:numPr>
+        <w:spacing w:before="100" w:beforeAutospacing="1" w:after="100" w:afterAutospacing="1" w:line="240" w:lineRule="auto"/>
+        <w:rPr>
+          <w:rFonts w:ascii="Aptos" w:eastAsia="Times New Roman" w:hAnsi="Aptos" w:cs="Times New Roman"/>
+          <w:kern w:val="0"/>
+          <w:sz w:val="32"/>
+          <w:szCs w:val="32"/>
+          <w14:ligatures w14:val="none"/>
+        </w:rPr>
+      </w:pPr>
+      <w:r>
+        <w:rPr>
+          <w:rFonts w:ascii="Aptos" w:eastAsia="Times New Roman" w:hAnsi="Aptos" w:cs="Times New Roman"/>
+          <w:b/>
+          <w:bCs/>
+          <w:kern w:val="0"/>
+          <w:sz w:val="32"/>
+          <w:szCs w:val="32"/>
+          <w14:ligatures w14:val="none"/>
+        </w:rPr>
+        <w:t>Discuss C# Specifics (2 mins)</w:t>
+      </w:r>
+    </w:p>
+    <w:p>
+      <w:pPr>
+        <w:numPr>
+          <w:ilvl w:val="1"/>
+          <w:numId w:val="3"/>
+        </w:numPr>
+        <w:spacing w:before="100" w:beforeAutospacing="1" w:after="100" w:afterAutospacing="1" w:line="240" w:lineRule="auto"/>
+        <w:rPr>
+          <w:rFonts w:ascii="Aptos" w:eastAsia="Times New Roman" w:hAnsi="Aptos" w:cs="Times New Roman"/>
+          <w:kern w:val="0"/>
+          <w:sz w:val="32"/>
+          <w:szCs w:val="32"/>
+          <w14:ligatures w14:val="none"/>
+        </w:rPr>
+      </w:pPr>
+      <w:r>
+        <w:rPr>
+          <w:rFonts w:ascii="Aptos" w:eastAsia="Times New Roman" w:hAnsi="Aptos" w:cs="Times New Roman"/>
+          <w:kern w:val="0"/>
+          <w:sz w:val="32"/>
+          <w:szCs w:val="32"/>
+          <w14:ligatures w14:val="none"/>
+        </w:rPr>
+        <w:t>Plan for implementing data export features.</w:t>
+      </w:r>
+    </w:p>
+    <w:p>
+      <w:pPr>
+        <w:numPr>
+          <w:ilvl w:val="0"/>
+          <w:numId w:val="3"/>
+        </w:numPr>
+        <w:spacing w:before="100" w:beforeAutospacing="1" w:after="100" w:afterAutospacing="1" w:line="240" w:lineRule="auto"/>
+        <w:rPr>
+          <w:rFonts w:ascii="Aptos" w:eastAsia="Times New Roman" w:hAnsi="Aptos" w:cs="Times New Roman"/>
+          <w:kern w:val="0"/>
+          <w:sz w:val="32"/>
+          <w:szCs w:val="32"/>
+          <w14:ligatures w14:val="none"/>
+        </w:rPr>
+      </w:pPr>
+      <w:r>
+        <w:rPr>
+          <w:rFonts w:ascii="Aptos" w:eastAsia="Times New Roman" w:hAnsi="Aptos" w:cs="Times New Roman"/>
+          <w:b/>
+          <w:bCs/>
+          <w:kern w:val="0"/>
+          <w:sz w:val="32"/>
+          <w:szCs w:val="32"/>
+          <w14:ligatures w14:val="none"/>
+        </w:rPr>
+        <w:t>Conclusion and Next Steps (2 mins)</w:t>
+      </w:r>
+    </w:p>
+    <w:p>
+      <w:pPr>
+        <w:numPr>
+          <w:ilvl w:val="1"/>
+          <w:numId w:val="3"/>
+        </w:numPr>
+        <w:spacing w:before="100" w:beforeAutospacing="1" w:after="100" w:afterAutospacing="1" w:line="240" w:lineRule="auto"/>
+        <w:rPr>
+          <w:rFonts w:ascii="Aptos" w:eastAsia="Times New Roman" w:hAnsi="Aptos" w:cs="Times New Roman"/>
+          <w:kern w:val="0"/>
+          <w:sz w:val="32"/>
+          <w:szCs w:val="32"/>
+          <w14:ligatures w14:val="none"/>
+        </w:rPr>
+      </w:pPr>
+      <w:r>
+        <w:rPr>
+          <w:rFonts w:ascii="Aptos" w:eastAsia="Times New Roman" w:hAnsi="Aptos" w:cs="Times New Roman"/>
+          <w:kern w:val="0"/>
+          <w:sz w:val="32"/>
+          <w:szCs w:val="32"/>
+          <w14:ligatures w14:val="none"/>
+        </w:rPr>
+        <w:t>Recap tasks and schedule the next meeting.</w:t>
+      </w:r>
+    </w:p>
+    <w:p>
+      <w:pPr>
+        <w:spacing w:before="100" w:beforeAutospacing="1" w:after="100" w:afterAutospacing="1" w:line="240" w:lineRule="auto"/>
+        <w:rPr>
+          <w:rFonts w:ascii="Aptos" w:eastAsia="Times New Roman" w:hAnsi="Aptos" w:cs="Times New Roman"/>
+          <w:kern w:val="0"/>
+          <w:sz w:val="32"/>
+          <w:szCs w:val="32"/>
+          <w:lang w:val="en-GB"/>
+          <w14:ligatures w14:val="none"/>
+        </w:rPr>
+      </w:pPr>
     </w:p>
     <w:p>
       <w:pPr>
@@ -1100,7 +1670,7 @@
 </file>
 
 <file path=word/numbering.xml><?xml version="1.0" encoding="utf-8"?>
-<w:numbering xmlns:wpc="http://schemas.microsoft.com/office/word/2010/wordprocessingCanvas" xmlns:cx="http://schemas.microsoft.com/office/drawing/2014/chartex" xmlns:cx1="http://schemas.microsoft.com/office/drawing/2015/9/8/chartex" xmlns:cx2="http://schemas.microsoft.com/office/drawing/2015/10/21/chartex" xmlns:cx3="http://schemas.microsoft.com/office/drawing/2016/5/9/chartex" xmlns:cx4="http://schemas.microsoft.com/office/drawing/2016/5/10/chartex" xmlns:cx5="http://schemas.microsoft.com/office/drawing/2016/5/11/chartex" xmlns:cx6="http://schemas.microsoft.com/office/drawing/2016/5/12/chartex" xmlns:cx7="http://schemas.microsoft.com/office/drawing/2016/5/13/chartex" xmlns:cx8="http://schemas.microsoft.com/office/drawing/2016/5/14/chartex" xmlns:mc="http://schemas.openxmlformats.org/markup-compatibility/2006" xmlns:aink="http://schemas.microsoft.com/office/drawing/2016/ink" xmlns:am3d="http://schemas.microsoft.com/office/drawing/2017/model3d" xmlns:o="urn:schemas-microsoft-com:office:office" xmlns:oel="http://schemas.microsoft.com/office/2019/extlst" xmlns:r="http://schemas.openxmlformats.org/officeDocument/2006/relationships" xmlns:m="http://schemas.openxmlformats.org/officeDocument/2006/math" xmlns:v="urn:schemas-microsoft-com:vml" xmlns:wp14="http://schemas.microsoft.com/office/word/2010/wordprocessingDrawing" xmlns:wp="http://schemas.openxmlformats.org/drawingml/2006/wordprocessingDrawing" xmlns:w10="urn:schemas-microsoft-com:office:word" xmlns:w="http://schemas.openxmlformats.org/wordprocessingml/2006/main" xmlns:w14="http://schemas.microsoft.com/office/word/2010/wordml" xmlns:w15="http://schemas.microsoft.com/office/word/2012/wordml" xmlns:w16cex="http://schemas.microsoft.com/office/word/2018/wordml/cex" xmlns:w16cid="http://schemas.microsoft.com/office/word/2016/wordml/cid" xmlns:w16="http://schemas.microsoft.com/office/word/2018/wordml" xmlns:w16sdtdh="http://schemas.microsoft.com/office/word/2020/wordml/sdtdatahash" xmlns:w16se="http://schemas.microsoft.com/office/word/2015/wordml/symex" xmlns:wpg="http://schemas.microsoft.com/office/word/2010/wordprocessingGroup" xmlns:wpi="http://schemas.microsoft.com/office/word/2010/wordprocessingInk" xmlns:wne="http://schemas.microsoft.com/office/word/2006/wordml" xmlns:wps="http://schemas.microsoft.com/office/word/2010/wordprocessingShape" mc:Ignorable="w14 w15 w16se w16cid w16 w16cex w16sdtdh wp14">
+<w:numbering xmlns:wpc="http://schemas.microsoft.com/office/word/2010/wordprocessingCanvas" xmlns:cx="http://schemas.microsoft.com/office/drawing/2014/chartex" xmlns:cx1="http://schemas.microsoft.com/office/drawing/2015/9/8/chartex" xmlns:cx2="http://schemas.microsoft.com/office/drawing/2015/10/21/chartex" xmlns:cx3="http://schemas.microsoft.com/office/drawing/2016/5/9/chartex" xmlns:cx4="http://schemas.microsoft.com/office/drawing/2016/5/10/chartex" xmlns:cx5="http://schemas.microsoft.com/office/drawing/2016/5/11/chartex" xmlns:cx6="http://schemas.microsoft.com/office/drawing/2016/5/12/chartex" xmlns:cx7="http://schemas.microsoft.com/office/drawing/2016/5/13/chartex" xmlns:cx8="http://schemas.microsoft.com/office/drawing/2016/5/14/chartex" xmlns:mc="http://schemas.openxmlformats.org/markup-compatibility/2006" xmlns:aink="http://schemas.microsoft.com/office/drawing/2016/ink" xmlns:am3d="http://schemas.microsoft.com/office/drawing/2017/model3d" xmlns:o="urn:schemas-microsoft-com:office:office" xmlns:oel="http://schemas.microsoft.com/office/2019/extlst" xmlns:r="http://schemas.openxmlformats.org/officeDocument/2006/relationships" xmlns:m="http://schemas.openxmlformats.org/officeDocument/2006/math" xmlns:v="urn:schemas-microsoft-com:vml" xmlns:wp14="http://schemas.microsoft.com/office/word/2010/wordprocessingDrawing" xmlns:wp="http://schemas.openxmlformats.org/drawingml/2006/wordprocessingDrawing" xmlns:w10="urn:schemas-microsoft-com:office:word" xmlns:w="http://schemas.openxmlformats.org/wordprocessingml/2006/main" xmlns:w14="http://schemas.microsoft.com/office/word/2010/wordml" xmlns:w15="http://schemas.microsoft.com/office/word/2012/wordml" xmlns:w16cex="http://schemas.microsoft.com/office/word/2018/wordml/cex" xmlns:w16cid="http://schemas.microsoft.com/office/word/2016/wordml/cid" xmlns:w16="http://schemas.microsoft.com/office/word/2018/wordml" xmlns:w16du="http://schemas.microsoft.com/office/word/2023/wordml/word16du" xmlns:w16sdtdh="http://schemas.microsoft.com/office/word/2020/wordml/sdtdatahash" xmlns:w16se="http://schemas.microsoft.com/office/word/2015/wordml/symex" xmlns:wpg="http://schemas.microsoft.com/office/word/2010/wordprocessingGroup" xmlns:wpi="http://schemas.microsoft.com/office/word/2010/wordprocessingInk" xmlns:wne="http://schemas.microsoft.com/office/word/2006/wordml" xmlns:wps="http://schemas.microsoft.com/office/word/2010/wordprocessingShape" mc:Ignorable="w14 w15 w16se w16cid w16 w16cex w16sdtdh w16du wp14">
   <w:abstractNum w:abstractNumId="0" w15:restartNumberingAfterBreak="0">
     <w:nsid w:val="4F5E1FEA"/>
     <w:multiLevelType w:val="multilevel"/>
@@ -1251,6 +1821,123 @@
     </w:lvl>
   </w:abstractNum>
   <w:abstractNum w:abstractNumId="1" w15:restartNumberingAfterBreak="0">
+    <w:nsid w:val="705E2687"/>
+    <w:multiLevelType w:val="multilevel"/>
+    <w:tmpl w:val="A03A5724"/>
+    <w:lvl w:ilvl="0">
+      <w:start w:val="1"/>
+      <w:numFmt w:val="decimal"/>
+      <w:lvlText w:val="%1."/>
+      <w:lvlJc w:val="left"/>
+      <w:pPr>
+        <w:tabs>
+          <w:tab w:val="num" w:pos="720"/>
+        </w:tabs>
+        <w:ind w:left="720" w:hanging="360"/>
+      </w:pPr>
+    </w:lvl>
+    <w:lvl w:ilvl="1">
+      <w:start w:val="1"/>
+      <w:numFmt w:val="bullet"/>
+      <w:lvlText w:val="o"/>
+      <w:lvlJc w:val="left"/>
+      <w:pPr>
+        <w:tabs>
+          <w:tab w:val="num" w:pos="1440"/>
+        </w:tabs>
+        <w:ind w:left="1440" w:hanging="360"/>
+      </w:pPr>
+      <w:rPr>
+        <w:rFonts w:ascii="Courier New" w:hAnsi="Courier New" w:hint="default"/>
+        <w:sz w:val="20"/>
+      </w:rPr>
+    </w:lvl>
+    <w:lvl w:ilvl="2" w:tentative="1">
+      <w:start w:val="1"/>
+      <w:numFmt w:val="decimal"/>
+      <w:lvlText w:val="%3."/>
+      <w:lvlJc w:val="left"/>
+      <w:pPr>
+        <w:tabs>
+          <w:tab w:val="num" w:pos="2160"/>
+        </w:tabs>
+        <w:ind w:left="2160" w:hanging="360"/>
+      </w:pPr>
+    </w:lvl>
+    <w:lvl w:ilvl="3" w:tentative="1">
+      <w:start w:val="1"/>
+      <w:numFmt w:val="decimal"/>
+      <w:lvlText w:val="%4."/>
+      <w:lvlJc w:val="left"/>
+      <w:pPr>
+        <w:tabs>
+          <w:tab w:val="num" w:pos="2880"/>
+        </w:tabs>
+        <w:ind w:left="2880" w:hanging="360"/>
+      </w:pPr>
+    </w:lvl>
+    <w:lvl w:ilvl="4" w:tentative="1">
+      <w:start w:val="1"/>
+      <w:numFmt w:val="decimal"/>
+      <w:lvlText w:val="%5."/>
+      <w:lvlJc w:val="left"/>
+      <w:pPr>
+        <w:tabs>
+          <w:tab w:val="num" w:pos="3600"/>
+        </w:tabs>
+        <w:ind w:left="3600" w:hanging="360"/>
+      </w:pPr>
+    </w:lvl>
+    <w:lvl w:ilvl="5" w:tentative="1">
+      <w:start w:val="1"/>
+      <w:numFmt w:val="decimal"/>
+      <w:lvlText w:val="%6."/>
+      <w:lvlJc w:val="left"/>
+      <w:pPr>
+        <w:tabs>
+          <w:tab w:val="num" w:pos="4320"/>
+        </w:tabs>
+        <w:ind w:left="4320" w:hanging="360"/>
+      </w:pPr>
+    </w:lvl>
+    <w:lvl w:ilvl="6" w:tentative="1">
+      <w:start w:val="1"/>
+      <w:numFmt w:val="decimal"/>
+      <w:lvlText w:val="%7."/>
+      <w:lvlJc w:val="left"/>
+      <w:pPr>
+        <w:tabs>
+          <w:tab w:val="num" w:pos="5040"/>
+        </w:tabs>
+        <w:ind w:left="5040" w:hanging="360"/>
+      </w:pPr>
+    </w:lvl>
+    <w:lvl w:ilvl="7" w:tentative="1">
+      <w:start w:val="1"/>
+      <w:numFmt w:val="decimal"/>
+      <w:lvlText w:val="%8."/>
+      <w:lvlJc w:val="left"/>
+      <w:pPr>
+        <w:tabs>
+          <w:tab w:val="num" w:pos="5760"/>
+        </w:tabs>
+        <w:ind w:left="5760" w:hanging="360"/>
+      </w:pPr>
+    </w:lvl>
+    <w:lvl w:ilvl="8" w:tentative="1">
+      <w:start w:val="1"/>
+      <w:numFmt w:val="decimal"/>
+      <w:lvlText w:val="%9."/>
+      <w:lvlJc w:val="left"/>
+      <w:pPr>
+        <w:tabs>
+          <w:tab w:val="num" w:pos="6480"/>
+        </w:tabs>
+        <w:ind w:left="6480" w:hanging="360"/>
+      </w:pPr>
+    </w:lvl>
+  </w:abstractNum>
+  <w:abstractNum w:abstractNumId="2" w15:restartNumberingAfterBreak="0">
     <w:nsid w:val="71116352"/>
     <w:multiLevelType w:val="multilevel"/>
     <w:tmpl w:val="3050C3C8"/>
@@ -1403,13 +2090,16 @@
     <w:abstractNumId w:val="0"/>
   </w:num>
   <w:num w:numId="2" w16cid:durableId="553738008">
+    <w:abstractNumId w:val="2"/>
+  </w:num>
+  <w:num w:numId="3" w16cid:durableId="1144808399">
     <w:abstractNumId w:val="1"/>
   </w:num>
 </w:numbering>
 </file>
 
 <file path=word/styles.xml><?xml version="1.0" encoding="utf-8"?>
-<w:styles xmlns:mc="http://schemas.openxmlformats.org/markup-compatibility/2006" xmlns:r="http://schemas.openxmlformats.org/officeDocument/2006/relationships" xmlns:w="http://schemas.openxmlformats.org/wordprocessingml/2006/main" xmlns:w14="http://schemas.microsoft.com/office/word/2010/wordml" xmlns:w15="http://schemas.microsoft.com/office/word/2012/wordml" xmlns:w16cex="http://schemas.microsoft.com/office/word/2018/wordml/cex" xmlns:w16cid="http://schemas.microsoft.com/office/word/2016/wordml/cid" xmlns:w16="http://schemas.microsoft.com/office/word/2018/wordml" xmlns:w16sdtdh="http://schemas.microsoft.com/office/word/2020/wordml/sdtdatahash" xmlns:w16se="http://schemas.microsoft.com/office/word/2015/wordml/symex" mc:Ignorable="w14 w15 w16se w16cid w16 w16cex w16sdtdh">
+<w:styles xmlns:mc="http://schemas.openxmlformats.org/markup-compatibility/2006" xmlns:r="http://schemas.openxmlformats.org/officeDocument/2006/relationships" xmlns:w="http://schemas.openxmlformats.org/wordprocessingml/2006/main" xmlns:w14="http://schemas.microsoft.com/office/word/2010/wordml" xmlns:w15="http://schemas.microsoft.com/office/word/2012/wordml" xmlns:w16cex="http://schemas.microsoft.com/office/word/2018/wordml/cex" xmlns:w16cid="http://schemas.microsoft.com/office/word/2016/wordml/cid" xmlns:w16="http://schemas.microsoft.com/office/word/2018/wordml" xmlns:w16du="http://schemas.microsoft.com/office/word/2023/wordml/word16du" xmlns:w16sdtdh="http://schemas.microsoft.com/office/word/2020/wordml/sdtdatahash" xmlns:w16se="http://schemas.microsoft.com/office/word/2015/wordml/symex" mc:Ignorable="w14 w15 w16se w16cid w16 w16cex w16sdtdh w16du">
   <w:docDefaults>
     <w:rPrDefault>
       <w:rPr>
@@ -1812,7 +2502,6 @@
   <w:style w:type="character" w:default="1" w:styleId="DefaultParagraphFont">
     <w:name w:val="Default Paragraph Font"/>
     <w:uiPriority w:val="1"/>
-    <w:semiHidden/>
     <w:unhideWhenUsed/>
   </w:style>
   <w:style w:type="table" w:default="1" w:styleId="TableNormal">
@@ -1851,7 +2540,6 @@
       <w:kern w:val="0"/>
       <w:sz w:val="24"/>
       <w:szCs w:val="24"/>
-      <w:lang/>
       <w14:ligatures w14:val="none"/>
     </w:rPr>
   </w:style>

</xml_diff>